<commit_message>
Modif jeu de test fonctionnel
</commit_message>
<xml_diff>
--- a/TP1_AssuranceQualite/Jeux de Tests Fonctionnels - Charles Langevin.docx
+++ b/TP1_AssuranceQualite/Jeux de Tests Fonctionnels - Charles Langevin.docx
@@ -530,13 +530,17 @@
           <w:p>
             <w:pPr>
               <w:widowControl w:val="0"/>
-            </w:pPr>
-            <w:r>
-              <w:rPr>
-                <w:sz w:val="20"/>
-                <w:szCs w:val="20"/>
-              </w:rPr>
-              <w:t xml:space="preserve"> 01 Le</w:t>
+              <w:rPr>
+                <w:sz w:val="20"/>
+                <w:szCs w:val="20"/>
+              </w:rPr>
+            </w:pPr>
+            <w:r>
+              <w:rPr>
+                <w:sz w:val="20"/>
+                <w:szCs w:val="20"/>
+              </w:rPr>
+              <w:t>01 Le</w:t>
             </w:r>
             <w:r>
               <w:rPr>
@@ -550,6 +554,13 @@
                 <w:sz w:val="20"/>
                 <w:szCs w:val="20"/>
               </w:rPr>
+              <w:t xml:space="preserve"> clients</w:t>
+            </w:r>
+            <w:r>
+              <w:rPr>
+                <w:sz w:val="20"/>
+                <w:szCs w:val="20"/>
+              </w:rPr>
               <w:t xml:space="preserve"> </w:t>
             </w:r>
             <w:r>
@@ -557,7 +568,7 @@
                 <w:sz w:val="20"/>
                 <w:szCs w:val="20"/>
               </w:rPr>
-              <w:t>champs entrées sont valides</w:t>
+              <w:t>entrées sont valides</w:t>
             </w:r>
             <w:r>
               <w:rPr>
@@ -565,6 +576,34 @@
                 <w:szCs w:val="20"/>
               </w:rPr>
               <w:t>.</w:t>
+            </w:r>
+          </w:p>
+          <w:p>
+            <w:pPr>
+              <w:widowControl w:val="0"/>
+              <w:rPr>
+                <w:sz w:val="20"/>
+                <w:szCs w:val="20"/>
+              </w:rPr>
+            </w:pPr>
+            <w:r>
+              <w:rPr>
+                <w:sz w:val="20"/>
+                <w:szCs w:val="20"/>
+              </w:rPr>
+              <w:t>02 Les plats entrées sont valides</w:t>
+            </w:r>
+          </w:p>
+          <w:p>
+            <w:pPr>
+              <w:widowControl w:val="0"/>
+            </w:pPr>
+            <w:r>
+              <w:rPr>
+                <w:sz w:val="20"/>
+                <w:szCs w:val="20"/>
+              </w:rPr>
+              <w:t>03 Les clients entrées sont valides</w:t>
             </w:r>
           </w:p>
         </w:tc>
@@ -612,6 +651,8 @@
             <w:pPr>
               <w:widowControl w:val="0"/>
               <w:rPr>
+                <w:sz w:val="20"/>
+                <w:szCs w:val="20"/>
                 <w:lang w:val="en-CA"/>
               </w:rPr>
             </w:pPr>
@@ -621,18 +662,62 @@
                 <w:szCs w:val="20"/>
                 <w:lang w:val="en-CA"/>
               </w:rPr>
-              <w:t xml:space="preserve"> </w:t>
-            </w:r>
-            <w:r>
-              <w:rPr>
-                <w:i/>
-                <w:iCs/>
+              <w:t>Table</w:t>
+            </w:r>
+          </w:p>
+          <w:p>
+            <w:pPr>
+              <w:widowControl w:val="0"/>
+              <w:rPr>
                 <w:sz w:val="20"/>
                 <w:szCs w:val="20"/>
                 <w:lang w:val="en-CA"/>
               </w:rPr>
-              <w:t>?</w:t>
-            </w:r>
+            </w:pPr>
+            <w:r>
+              <w:rPr>
+                <w:sz w:val="20"/>
+                <w:szCs w:val="20"/>
+                <w:lang w:val="en-CA"/>
+              </w:rPr>
+              <w:t>Client</w:t>
+            </w:r>
+          </w:p>
+          <w:p>
+            <w:pPr>
+              <w:widowControl w:val="0"/>
+              <w:rPr>
+                <w:sz w:val="20"/>
+                <w:szCs w:val="20"/>
+                <w:lang w:val="en-CA"/>
+              </w:rPr>
+            </w:pPr>
+            <w:r>
+              <w:rPr>
+                <w:sz w:val="20"/>
+                <w:szCs w:val="20"/>
+                <w:lang w:val="en-CA"/>
+              </w:rPr>
+              <w:t>Plat</w:t>
+            </w:r>
+          </w:p>
+          <w:p>
+            <w:pPr>
+              <w:widowControl w:val="0"/>
+              <w:rPr>
+                <w:lang w:val="en-CA"/>
+              </w:rPr>
+            </w:pPr>
+            <w:proofErr w:type="spellStart"/>
+            <w:r>
+              <w:rPr>
+                <w:sz w:val="20"/>
+                <w:szCs w:val="20"/>
+                <w:lang w:val="en-CA"/>
+              </w:rPr>
+              <w:t>Commande</w:t>
+            </w:r>
+            <w:proofErr w:type="spellEnd"/>
           </w:p>
         </w:tc>
       </w:tr>
@@ -685,7 +770,7 @@
                 <w:sz w:val="20"/>
                 <w:szCs w:val="20"/>
               </w:rPr>
-              <w:t>?</w:t>
+              <w:t>Besoin d’un fichier Facture.txt</w:t>
             </w:r>
           </w:p>
         </w:tc>
@@ -708,8 +793,6 @@
         </w:rPr>
         <w:t>Description des étapes</w:t>
       </w:r>
-      <w:bookmarkStart w:id="3" w:name="_GoBack"/>
-      <w:bookmarkEnd w:id="3"/>
     </w:p>
     <w:tbl>
       <w:tblPr>
@@ -733,8 +816,8 @@
       <w:tblGrid>
         <w:gridCol w:w="870"/>
         <w:gridCol w:w="3870"/>
-        <w:gridCol w:w="3555"/>
-        <w:gridCol w:w="2205"/>
+        <w:gridCol w:w="3230"/>
+        <w:gridCol w:w="2530"/>
       </w:tblGrid>
       <w:tr>
         <w:tc>
@@ -791,7 +874,7 @@
         </w:tc>
         <w:tc>
           <w:tcPr>
-            <w:tcW w:w="3555" w:type="dxa"/>
+            <w:tcW w:w="3230" w:type="dxa"/>
             <w:shd w:val="clear" w:color="auto" w:fill="4F81BD"/>
             <w:tcMar>
               <w:top w:w="100" w:type="dxa"/>
@@ -817,7 +900,7 @@
         </w:tc>
         <w:tc>
           <w:tcPr>
-            <w:tcW w:w="2205" w:type="dxa"/>
+            <w:tcW w:w="2530" w:type="dxa"/>
             <w:shd w:val="clear" w:color="auto" w:fill="4F81BD"/>
             <w:tcMar>
               <w:top w:w="100" w:type="dxa"/>
@@ -864,7 +947,7 @@
                 <w:sz w:val="20"/>
                 <w:szCs w:val="20"/>
               </w:rPr>
-              <w:t xml:space="preserve"> 01</w:t>
+              <w:t>01</w:t>
             </w:r>
           </w:p>
         </w:tc>
@@ -887,49 +970,69 @@
                 <w:sz w:val="20"/>
                 <w:szCs w:val="20"/>
               </w:rPr>
-              <w:t xml:space="preserve"> Le détenteur demande un retrait de 20$</w:t>
-            </w:r>
-          </w:p>
-        </w:tc>
-        <w:tc>
-          <w:tcPr>
-            <w:tcW w:w="3555" w:type="dxa"/>
-            <w:tcMar>
-              <w:top w:w="100" w:type="dxa"/>
-              <w:left w:w="100" w:type="dxa"/>
-              <w:bottom w:w="100" w:type="dxa"/>
-              <w:right w:w="100" w:type="dxa"/>
-            </w:tcMar>
-          </w:tcPr>
-          <w:p>
-            <w:pPr>
-              <w:widowControl w:val="0"/>
-            </w:pPr>
-            <w:r>
-              <w:rPr>
-                <w:sz w:val="20"/>
-                <w:szCs w:val="20"/>
-              </w:rPr>
-              <w:t>Le bouton générer facture de débloque</w:t>
-            </w:r>
-          </w:p>
-        </w:tc>
-        <w:tc>
-          <w:tcPr>
-            <w:tcW w:w="2205" w:type="dxa"/>
-            <w:tcMar>
-              <w:top w:w="100" w:type="dxa"/>
-              <w:left w:w="100" w:type="dxa"/>
-              <w:bottom w:w="100" w:type="dxa"/>
-              <w:right w:w="100" w:type="dxa"/>
-            </w:tcMar>
-          </w:tcPr>
-          <w:p>
-            <w:pPr>
-              <w:widowControl w:val="0"/>
-            </w:pPr>
-          </w:p>
-        </w:tc>
+              <w:t>Cliquer sur le bouton lire fichier</w:t>
+            </w:r>
+          </w:p>
+        </w:tc>
+        <w:tc>
+          <w:tcPr>
+            <w:tcW w:w="3230" w:type="dxa"/>
+            <w:tcMar>
+              <w:top w:w="100" w:type="dxa"/>
+              <w:left w:w="100" w:type="dxa"/>
+              <w:bottom w:w="100" w:type="dxa"/>
+              <w:right w:w="100" w:type="dxa"/>
+            </w:tcMar>
+          </w:tcPr>
+          <w:p>
+            <w:pPr>
+              <w:widowControl w:val="0"/>
+            </w:pPr>
+            <w:r>
+              <w:rPr>
+                <w:sz w:val="20"/>
+                <w:szCs w:val="20"/>
+              </w:rPr>
+              <w:t>Lit le fichier d’entrer et le bouton générer facture se débloque</w:t>
+            </w:r>
+          </w:p>
+        </w:tc>
+        <w:tc>
+          <w:tcPr>
+            <w:tcW w:w="2530" w:type="dxa"/>
+            <w:tcMar>
+              <w:top w:w="100" w:type="dxa"/>
+              <w:left w:w="100" w:type="dxa"/>
+              <w:bottom w:w="100" w:type="dxa"/>
+              <w:right w:w="100" w:type="dxa"/>
+            </w:tcMar>
+          </w:tcPr>
+          <w:p>
+            <w:pPr>
+              <w:widowControl w:val="0"/>
+            </w:pPr>
+            <w:r>
+              <w:rPr>
+                <w:sz w:val="20"/>
+              </w:rPr>
+              <w:t>Le bouton</w:t>
+            </w:r>
+            <w:r>
+              <w:rPr>
+                <w:sz w:val="20"/>
+              </w:rPr>
+              <w:t xml:space="preserve"> générer facture se débloque</w:t>
+            </w:r>
+            <w:r>
+              <w:rPr>
+                <w:sz w:val="20"/>
+              </w:rPr>
+              <w:t xml:space="preserve"> se débloque</w:t>
+            </w:r>
+          </w:p>
+        </w:tc>
+        <w:bookmarkStart w:id="3" w:name="_GoBack"/>
+        <w:bookmarkEnd w:id="3"/>
       </w:tr>
       <w:tr>
         <w:tc>
@@ -953,7 +1056,7 @@
                 <w:sz w:val="20"/>
                 <w:szCs w:val="20"/>
               </w:rPr>
-              <w:t xml:space="preserve"> 02</w:t>
+              <w:t>02</w:t>
             </w:r>
           </w:p>
         </w:tc>
@@ -976,20 +1079,13 @@
                 <w:sz w:val="20"/>
                 <w:szCs w:val="20"/>
               </w:rPr>
-              <w:t xml:space="preserve"> </w:t>
-            </w:r>
-            <w:r>
-              <w:rPr>
-                <w:sz w:val="20"/>
-                <w:szCs w:val="20"/>
-              </w:rPr>
               <w:t>Cliquer sur le bouton générer facture</w:t>
             </w:r>
           </w:p>
         </w:tc>
         <w:tc>
           <w:tcPr>
-            <w:tcW w:w="3555" w:type="dxa"/>
+            <w:tcW w:w="3230" w:type="dxa"/>
             <w:tcMar>
               <w:top w:w="100" w:type="dxa"/>
               <w:left w:w="100" w:type="dxa"/>
@@ -1012,7 +1108,7 @@
         </w:tc>
         <w:tc>
           <w:tcPr>
-            <w:tcW w:w="2205" w:type="dxa"/>
+            <w:tcW w:w="2530" w:type="dxa"/>
             <w:tcMar>
               <w:top w:w="100" w:type="dxa"/>
               <w:left w:w="100" w:type="dxa"/>
@@ -1078,7 +1174,7 @@
         </w:tc>
         <w:tc>
           <w:tcPr>
-            <w:tcW w:w="3555" w:type="dxa"/>
+            <w:tcW w:w="3230" w:type="dxa"/>
             <w:tcMar>
               <w:top w:w="100" w:type="dxa"/>
               <w:left w:w="100" w:type="dxa"/>
@@ -1101,7 +1197,7 @@
         </w:tc>
         <w:tc>
           <w:tcPr>
-            <w:tcW w:w="2205" w:type="dxa"/>
+            <w:tcW w:w="2530" w:type="dxa"/>
             <w:tcMar>
               <w:top w:w="100" w:type="dxa"/>
               <w:left w:w="100" w:type="dxa"/>
@@ -1171,75 +1267,40 @@
                 <w:sz w:val="20"/>
                 <w:szCs w:val="20"/>
               </w:rPr>
-              <w:t xml:space="preserve">Cliquer sur la flèche à </w:t>
-            </w:r>
-            <w:r>
-              <w:rPr>
-                <w:sz w:val="20"/>
-                <w:szCs w:val="20"/>
-              </w:rPr>
-              <w:t>gauche</w:t>
-            </w:r>
-            <w:r>
-              <w:rPr>
-                <w:sz w:val="20"/>
-                <w:szCs w:val="20"/>
-              </w:rPr>
-              <w:t xml:space="preserve"> de la zone de texte</w:t>
-            </w:r>
-          </w:p>
-        </w:tc>
-        <w:tc>
-          <w:tcPr>
-            <w:tcW w:w="3555" w:type="dxa"/>
-            <w:tcMar>
-              <w:top w:w="100" w:type="dxa"/>
-              <w:left w:w="100" w:type="dxa"/>
-              <w:bottom w:w="100" w:type="dxa"/>
-              <w:right w:w="100" w:type="dxa"/>
-            </w:tcMar>
-          </w:tcPr>
-          <w:p>
-            <w:pPr>
-              <w:widowControl w:val="0"/>
-              <w:rPr>
-                <w:sz w:val="20"/>
-                <w:szCs w:val="20"/>
-              </w:rPr>
-            </w:pPr>
-            <w:r>
-              <w:rPr>
-                <w:sz w:val="20"/>
-                <w:szCs w:val="20"/>
-              </w:rPr>
-              <w:t xml:space="preserve">La facture change </w:t>
-            </w:r>
-            <w:r>
-              <w:rPr>
-                <w:sz w:val="20"/>
-                <w:szCs w:val="20"/>
-              </w:rPr>
-              <w:t>à</w:t>
-            </w:r>
-            <w:r>
-              <w:rPr>
-                <w:sz w:val="20"/>
-                <w:szCs w:val="20"/>
-              </w:rPr>
-              <w:t xml:space="preserve"> la </w:t>
-            </w:r>
-            <w:r>
-              <w:rPr>
-                <w:sz w:val="20"/>
-                <w:szCs w:val="20"/>
-              </w:rPr>
-              <w:t>table précédente</w:t>
-            </w:r>
-          </w:p>
-        </w:tc>
-        <w:tc>
-          <w:tcPr>
-            <w:tcW w:w="2205" w:type="dxa"/>
+              <w:t>Cliquer sur la flèche à gauche de la zone de texte</w:t>
+            </w:r>
+          </w:p>
+        </w:tc>
+        <w:tc>
+          <w:tcPr>
+            <w:tcW w:w="3230" w:type="dxa"/>
+            <w:tcMar>
+              <w:top w:w="100" w:type="dxa"/>
+              <w:left w:w="100" w:type="dxa"/>
+              <w:bottom w:w="100" w:type="dxa"/>
+              <w:right w:w="100" w:type="dxa"/>
+            </w:tcMar>
+          </w:tcPr>
+          <w:p>
+            <w:pPr>
+              <w:widowControl w:val="0"/>
+              <w:rPr>
+                <w:sz w:val="20"/>
+                <w:szCs w:val="20"/>
+              </w:rPr>
+            </w:pPr>
+            <w:r>
+              <w:rPr>
+                <w:sz w:val="20"/>
+                <w:szCs w:val="20"/>
+              </w:rPr>
+              <w:t>La facture change à la table précédente</w:t>
+            </w:r>
+          </w:p>
+        </w:tc>
+        <w:tc>
+          <w:tcPr>
+            <w:tcW w:w="2530" w:type="dxa"/>
             <w:tcMar>
               <w:top w:w="100" w:type="dxa"/>
               <w:left w:w="100" w:type="dxa"/>
@@ -1346,17 +1407,7 @@
                 <w:sz w:val="20"/>
                 <w:szCs w:val="20"/>
               </w:rPr>
-              <w:t>2018</w:t>
-            </w:r>
-            <w:r>
-              <w:rPr>
-                <w:b/>
-                <w:bCs/>
-                <w:color w:val="1F497D"/>
-                <w:sz w:val="20"/>
-                <w:szCs w:val="20"/>
-              </w:rPr>
-              <w:t>-04-02</w:t>
+              <w:t>2018-04-02</w:t>
             </w:r>
           </w:p>
         </w:tc>

</xml_diff>